<commit_message>
Uploaded links in the documentation
</commit_message>
<xml_diff>
--- a/doc/Crawler precios de vinos.docx
+++ b/doc/Crawler precios de vinos.docx
@@ -75,19 +75,7 @@
         <w:rPr>
           <w:rFonts w:asciiTheme="minorHAnsi" w:hAnsiTheme="minorHAnsi" w:cstheme="minorHAnsi"/>
         </w:rPr>
-        <w:t>Se desea</w:t>
-      </w:r>
-      <w:r>
-        <w:rPr>
-          <w:rFonts w:asciiTheme="minorHAnsi" w:hAnsiTheme="minorHAnsi" w:cstheme="minorHAnsi"/>
-        </w:rPr>
-        <w:t>n</w:t>
-      </w:r>
-      <w:r>
-        <w:rPr>
-          <w:rFonts w:asciiTheme="minorHAnsi" w:hAnsiTheme="minorHAnsi" w:cstheme="minorHAnsi"/>
-        </w:rPr>
-        <w:t xml:space="preserve"> elaborar varios </w:t>
+        <w:t xml:space="preserve">Se desean elaborar varios </w:t>
       </w:r>
       <w:proofErr w:type="spellStart"/>
       <w:r>
@@ -235,25 +223,7 @@
         <w:rPr>
           <w:rFonts w:asciiTheme="minorHAnsi" w:hAnsiTheme="minorHAnsi" w:cstheme="minorHAnsi"/>
         </w:rPr>
-        <w:t xml:space="preserve">En el futuro, se pretende </w:t>
-      </w:r>
-      <w:r>
-        <w:rPr>
-          <w:rFonts w:asciiTheme="minorHAnsi" w:hAnsiTheme="minorHAnsi" w:cstheme="minorHAnsi"/>
-        </w:rPr>
-        <w:t>monitorizar</w:t>
-      </w:r>
-      <w:r>
-        <w:rPr>
-          <w:rFonts w:asciiTheme="minorHAnsi" w:hAnsiTheme="minorHAnsi" w:cstheme="minorHAnsi"/>
-        </w:rPr>
-        <w:t xml:space="preserve"> los precios de los vinos para aumentar la competitividad de las bodegas</w:t>
-      </w:r>
-      <w:r>
-        <w:rPr>
-          <w:rFonts w:asciiTheme="minorHAnsi" w:hAnsiTheme="minorHAnsi" w:cstheme="minorHAnsi"/>
-        </w:rPr>
-        <w:t xml:space="preserve"> y obtener datos y analíticas de calidad que los gobiernos puedan utilizar para poder tomar decisiones </w:t>
+        <w:t xml:space="preserve">En el futuro, se pretende monitorizar los precios de los vinos para aumentar la competitividad de las bodegas y obtener datos y analíticas de calidad que los gobiernos puedan utilizar para poder tomar decisiones </w:t>
       </w:r>
       <w:r>
         <w:rPr>
@@ -1504,8 +1474,87 @@
         </w:drawing>
       </w:r>
     </w:p>
+    <w:p>
+      <w:pPr>
+        <w:pStyle w:val="Ttulo1"/>
+      </w:pPr>
+      <w:r>
+        <w:t>Enlaces</w:t>
+      </w:r>
+    </w:p>
+    <w:p>
+      <w:pPr>
+        <w:rPr>
+          <w:rFonts w:asciiTheme="minorHAnsi" w:hAnsiTheme="minorHAnsi" w:cstheme="minorHAnsi"/>
+          <w:lang w:eastAsia="en-US"/>
+        </w:rPr>
+      </w:pPr>
+      <w:r>
+        <w:rPr>
+          <w:rFonts w:asciiTheme="minorHAnsi" w:hAnsiTheme="minorHAnsi" w:cstheme="minorHAnsi"/>
+          <w:lang w:eastAsia="en-US"/>
+        </w:rPr>
+        <w:t>Repositorio:</w:t>
+      </w:r>
+      <w:r>
+        <w:rPr>
+          <w:rFonts w:asciiTheme="minorHAnsi" w:hAnsiTheme="minorHAnsi" w:cstheme="minorHAnsi"/>
+          <w:lang w:eastAsia="en-US"/>
+        </w:rPr>
+        <w:t xml:space="preserve"> </w:t>
+      </w:r>
+      <w:hyperlink r:id="rId14" w:history="1">
+        <w:r>
+          <w:rPr>
+            <w:rStyle w:val="Hipervnculo"/>
+            <w:rFonts w:asciiTheme="minorHAnsi" w:hAnsiTheme="minorHAnsi" w:cstheme="minorHAnsi"/>
+            <w:lang w:eastAsia="en-US"/>
+          </w:rPr>
+          <w:t>https://github.com/mcaballero99/wine_crawler</w:t>
+        </w:r>
+      </w:hyperlink>
+      <w:r>
+        <w:rPr>
+          <w:rFonts w:asciiTheme="minorHAnsi" w:hAnsiTheme="minorHAnsi" w:cstheme="minorHAnsi"/>
+          <w:lang w:eastAsia="en-US"/>
+        </w:rPr>
+        <w:t xml:space="preserve"> </w:t>
+      </w:r>
+    </w:p>
+    <w:p>
+      <w:pPr>
+        <w:rPr>
+          <w:rFonts w:asciiTheme="minorHAnsi" w:hAnsiTheme="minorHAnsi" w:cstheme="minorHAnsi"/>
+          <w:lang w:eastAsia="en-US"/>
+        </w:rPr>
+      </w:pPr>
+      <w:r>
+        <w:rPr>
+          <w:rFonts w:asciiTheme="minorHAnsi" w:hAnsiTheme="minorHAnsi" w:cstheme="minorHAnsi"/>
+          <w:lang w:eastAsia="en-US"/>
+        </w:rPr>
+        <w:t xml:space="preserve">Vídeo: </w:t>
+      </w:r>
+      <w:hyperlink r:id="rId15" w:history="1">
+        <w:r>
+          <w:rPr>
+            <w:rStyle w:val="Hipervnculo"/>
+            <w:rFonts w:asciiTheme="minorHAnsi" w:hAnsiTheme="minorHAnsi" w:cstheme="minorHAnsi"/>
+            <w:lang w:eastAsia="en-US"/>
+          </w:rPr>
+          <w:t>https://youtu.be/ySVevSEc138</w:t>
+        </w:r>
+      </w:hyperlink>
+      <w:r>
+        <w:rPr>
+          <w:rFonts w:asciiTheme="minorHAnsi" w:hAnsiTheme="minorHAnsi" w:cstheme="minorHAnsi"/>
+          <w:lang w:eastAsia="en-US"/>
+        </w:rPr>
+        <w:t xml:space="preserve"> </w:t>
+      </w:r>
+    </w:p>
     <w:sectPr>
-      <w:headerReference w:type="default" r:id="rId14"/>
+      <w:headerReference w:type="default" r:id="rId16"/>
       <w:pgSz w:w="11906" w:h="16838"/>
       <w:pgMar w:top="1417" w:right="1701" w:bottom="1417" w:left="1701" w:header="708" w:footer="708" w:gutter="0"/>
       <w:cols w:space="708"/>

</xml_diff>